<commit_message>
SD CW1 final pdf added
</commit_message>
<xml_diff>
--- a/Year 2/Software Design/Report.docx
+++ b/Year 2/Software Design/Report.docx
@@ -383,27 +383,7 @@
                 <w:noProof/>
                 <w:lang w:val="en-GB"/>
               </w:rPr>
-              <w:t>Assu</w:t>
-            </w:r>
-            <w:r>
-              <w:rPr>
-                <w:rStyle w:val="Hyperlink"/>
-                <w:b/>
-                <w:bCs/>
-                <w:noProof/>
-                <w:lang w:val="en-GB"/>
-              </w:rPr>
-              <w:t>m</w:t>
-            </w:r>
-            <w:r>
-              <w:rPr>
-                <w:rStyle w:val="Hyperlink"/>
-                <w:b/>
-                <w:bCs/>
-                <w:noProof/>
-                <w:lang w:val="en-GB"/>
-              </w:rPr>
-              <w:t>ptions :</w:t>
+              <w:t>Assumptions :</w:t>
             </w:r>
             <w:r>
               <w:rPr>
@@ -1205,8 +1185,6 @@
         </w:rPr>
         <w:br w:type="page"/>
       </w:r>
-      <w:bookmarkStart w:id="0" w:name="_GoBack"/>
-      <w:bookmarkEnd w:id="0"/>
     </w:p>
     <w:p>
       <w:pPr>
@@ -1217,7 +1195,7 @@
           <w:color w:val="auto"/>
         </w:rPr>
       </w:pPr>
-      <w:bookmarkStart w:id="1" w:name="_Toc34005198"/>
+      <w:bookmarkStart w:id="0" w:name="_Toc34005198"/>
       <w:r>
         <w:rPr>
           <w:b/>
@@ -1235,7 +1213,7 @@
         </w:rPr>
         <w:t xml:space="preserve"> :</w:t>
       </w:r>
-      <w:bookmarkEnd w:id="1"/>
+      <w:bookmarkEnd w:id="0"/>
     </w:p>
     <w:p/>
     <w:p>
@@ -1289,7 +1267,7 @@
           <w:lang w:val="en-GB"/>
         </w:rPr>
       </w:pPr>
-      <w:bookmarkStart w:id="2" w:name="_Toc34005199"/>
+      <w:bookmarkStart w:id="1" w:name="_Toc34005199"/>
       <w:r>
         <w:rPr>
           <w:b/>
@@ -1318,7 +1296,7 @@
         </w:rPr>
         <w:t>:</w:t>
       </w:r>
-      <w:bookmarkEnd w:id="2"/>
+      <w:bookmarkEnd w:id="1"/>
     </w:p>
     <w:p/>
     <w:tbl>
@@ -1623,10 +1601,10 @@
           <w:color w:val="000000" w:themeColor="text1"/>
         </w:rPr>
       </w:pPr>
-      <w:bookmarkStart w:id="3" w:name="_Functional_Requirements_:"/>
-      <w:bookmarkStart w:id="4" w:name="_Toc33895648"/>
-      <w:bookmarkStart w:id="5" w:name="_Toc34005200"/>
-      <w:bookmarkEnd w:id="3"/>
+      <w:bookmarkStart w:id="2" w:name="_Functional_Requirements_:"/>
+      <w:bookmarkStart w:id="3" w:name="_Toc33895648"/>
+      <w:bookmarkStart w:id="4" w:name="_Toc34005200"/>
+      <w:bookmarkEnd w:id="2"/>
       <w:r>
         <w:rPr>
           <w:b/>
@@ -1636,7 +1614,7 @@
         <w:lastRenderedPageBreak/>
         <w:t>Functional</w:t>
       </w:r>
-      <w:bookmarkEnd w:id="4"/>
+      <w:bookmarkEnd w:id="3"/>
       <w:r>
         <w:rPr>
           <w:b/>
@@ -1653,7 +1631,7 @@
         </w:rPr>
         <w:t xml:space="preserve"> :</w:t>
       </w:r>
-      <w:bookmarkEnd w:id="5"/>
+      <w:bookmarkEnd w:id="4"/>
     </w:p>
     <w:p>
       <w:r>
@@ -2129,10 +2107,10 @@
           <w:color w:val="000000" w:themeColor="text1"/>
         </w:rPr>
       </w:pPr>
-      <w:bookmarkStart w:id="6" w:name="_Non-Functional_Requirements_:"/>
-      <w:bookmarkStart w:id="7" w:name="_Toc33895649"/>
-      <w:bookmarkStart w:id="8" w:name="_Toc34005201"/>
-      <w:bookmarkEnd w:id="6"/>
+      <w:bookmarkStart w:id="5" w:name="_Non-Functional_Requirements_:"/>
+      <w:bookmarkStart w:id="6" w:name="_Toc33895649"/>
+      <w:bookmarkStart w:id="7" w:name="_Toc34005201"/>
+      <w:bookmarkEnd w:id="5"/>
       <w:r>
         <w:rPr>
           <w:b/>
@@ -2142,7 +2120,7 @@
         <w:lastRenderedPageBreak/>
         <w:t>Non-Functional</w:t>
       </w:r>
-      <w:bookmarkEnd w:id="7"/>
+      <w:bookmarkEnd w:id="6"/>
       <w:r>
         <w:rPr>
           <w:b/>
@@ -2159,7 +2137,7 @@
         </w:rPr>
         <w:t xml:space="preserve"> :</w:t>
       </w:r>
-      <w:bookmarkEnd w:id="8"/>
+      <w:bookmarkEnd w:id="7"/>
     </w:p>
     <w:p/>
     <w:p>
@@ -2365,9 +2343,9 @@
           <w:color w:val="000000" w:themeColor="text1"/>
         </w:rPr>
       </w:pPr>
-      <w:bookmarkStart w:id="9" w:name="_Use_Cases_("/>
-      <w:bookmarkStart w:id="10" w:name="_Toc34005202"/>
-      <w:bookmarkEnd w:id="9"/>
+      <w:bookmarkStart w:id="8" w:name="_Use_Cases_("/>
+      <w:bookmarkStart w:id="9" w:name="_Toc34005202"/>
+      <w:bookmarkEnd w:id="8"/>
       <w:r>
         <w:rPr>
           <w:b/>
@@ -2377,7 +2355,7 @@
         <w:lastRenderedPageBreak/>
         <w:t>Use Cases ( Diagram / Textual) :</w:t>
       </w:r>
-      <w:bookmarkEnd w:id="10"/>
+      <w:bookmarkEnd w:id="9"/>
       <w:r>
         <w:rPr>
           <w:b/>
@@ -2425,7 +2403,7 @@
                 <w:sz w:val="28"/>
               </w:rPr>
             </w:pPr>
-            <w:bookmarkStart w:id="11" w:name="_Hlk34003763"/>
+            <w:bookmarkStart w:id="10" w:name="_Hlk34003763"/>
             <w:r>
               <w:rPr>
                 <w:sz w:val="28"/>
@@ -6685,7 +6663,7 @@
         </w:drawing>
       </w:r>
     </w:p>
-    <w:bookmarkEnd w:id="11"/>
+    <w:bookmarkEnd w:id="10"/>
     <w:p/>
     <w:p/>
     <w:p/>
@@ -6705,9 +6683,9 @@
           <w:color w:val="000000" w:themeColor="text1"/>
         </w:rPr>
       </w:pPr>
-      <w:bookmarkStart w:id="12" w:name="_CRC_Model_:"/>
-      <w:bookmarkStart w:id="13" w:name="_Toc34005203"/>
-      <w:bookmarkEnd w:id="12"/>
+      <w:bookmarkStart w:id="11" w:name="_CRC_Model_:"/>
+      <w:bookmarkStart w:id="12" w:name="_Toc34005203"/>
+      <w:bookmarkEnd w:id="11"/>
       <w:r>
         <w:rPr>
           <w:b/>
@@ -6732,7 +6710,7 @@
         </w:rPr>
         <w:t>:</w:t>
       </w:r>
-      <w:bookmarkEnd w:id="13"/>
+      <w:bookmarkEnd w:id="12"/>
     </w:p>
     <w:tbl>
       <w:tblPr>
@@ -7077,16 +7055,8 @@
               <w:rPr>
                 <w:b/>
               </w:rPr>
-              <w:t xml:space="preserve">Records ATD on </w:t>
-            </w:r>
-            <w:proofErr w:type="spellStart"/>
-            <w:r>
-              <w:rPr>
-                <w:b/>
-              </w:rPr>
-              <w:t>eFPS</w:t>
-            </w:r>
-            <w:proofErr w:type="spellEnd"/>
+              <w:t>Records ATD on eFPS</w:t>
+            </w:r>
           </w:p>
         </w:tc>
         <w:tc>
@@ -7120,21 +7090,7 @@
               <w:rPr>
                 <w:b/>
               </w:rPr>
-              <w:t xml:space="preserve">Sends </w:t>
-            </w:r>
-            <w:proofErr w:type="spellStart"/>
-            <w:r>
-              <w:rPr>
-                <w:b/>
-              </w:rPr>
-              <w:t>eFPS</w:t>
-            </w:r>
-            <w:proofErr w:type="spellEnd"/>
-            <w:r>
-              <w:rPr>
-                <w:b/>
-              </w:rPr>
-              <w:t xml:space="preserve"> to ATCC</w:t>
+              <w:t>Sends eFPS to ATCC</w:t>
             </w:r>
           </w:p>
         </w:tc>
@@ -7175,16 +7131,8 @@
               <w:rPr>
                 <w:b/>
               </w:rPr>
-              <w:t xml:space="preserve">Archives </w:t>
-            </w:r>
-            <w:proofErr w:type="spellStart"/>
-            <w:r>
-              <w:rPr>
-                <w:b/>
-              </w:rPr>
-              <w:t>eFPS</w:t>
-            </w:r>
-            <w:proofErr w:type="spellEnd"/>
+              <w:t>Archives eFPS</w:t>
+            </w:r>
           </w:p>
         </w:tc>
         <w:tc>
@@ -7294,16 +7242,8 @@
               <w:rPr>
                 <w:b/>
               </w:rPr>
-              <w:t xml:space="preserve">Maintains </w:t>
-            </w:r>
-            <w:proofErr w:type="spellStart"/>
-            <w:r>
-              <w:rPr>
-                <w:b/>
-              </w:rPr>
-              <w:t>eFPS</w:t>
-            </w:r>
-            <w:proofErr w:type="spellEnd"/>
+              <w:t>Maintains eFPS</w:t>
+            </w:r>
           </w:p>
         </w:tc>
         <w:tc>
@@ -7746,16 +7686,8 @@
               <w:rPr>
                 <w:b/>
               </w:rPr>
-              <w:t xml:space="preserve">Maintains </w:t>
-            </w:r>
-            <w:proofErr w:type="spellStart"/>
-            <w:r>
-              <w:rPr>
-                <w:b/>
-              </w:rPr>
-              <w:t>eFPS</w:t>
-            </w:r>
-            <w:proofErr w:type="spellEnd"/>
+              <w:t>Maintains eFPS</w:t>
+            </w:r>
           </w:p>
         </w:tc>
         <w:tc>
@@ -7795,21 +7727,7 @@
               <w:rPr>
                 <w:b/>
               </w:rPr>
-              <w:t xml:space="preserve">Aircraft </w:t>
-            </w:r>
-            <w:proofErr w:type="spellStart"/>
-            <w:r>
-              <w:rPr>
-                <w:b/>
-              </w:rPr>
-              <w:t>eFPS</w:t>
-            </w:r>
-            <w:proofErr w:type="spellEnd"/>
-            <w:r>
-              <w:rPr>
-                <w:b/>
-              </w:rPr>
-              <w:t xml:space="preserve"> received </w:t>
+              <w:t xml:space="preserve">Aircraft eFPS received </w:t>
             </w:r>
           </w:p>
         </w:tc>
@@ -8158,9 +8076,9 @@
           <w:color w:val="000000" w:themeColor="text1"/>
         </w:rPr>
       </w:pPr>
-      <w:bookmarkStart w:id="14" w:name="_Class_Diagrams_:"/>
-      <w:bookmarkStart w:id="15" w:name="_Toc34005204"/>
-      <w:bookmarkEnd w:id="14"/>
+      <w:bookmarkStart w:id="13" w:name="_Class_Diagrams_:"/>
+      <w:bookmarkStart w:id="14" w:name="_Toc34005204"/>
+      <w:bookmarkEnd w:id="13"/>
       <w:r>
         <w:rPr>
           <w:b/>
@@ -8186,7 +8104,7 @@
         </w:rPr>
         <w:t>:</w:t>
       </w:r>
-      <w:bookmarkEnd w:id="15"/>
+      <w:bookmarkEnd w:id="14"/>
     </w:p>
     <w:p>
       <w:pPr>
@@ -8349,9 +8267,9 @@
           <w:color w:val="000000" w:themeColor="text1"/>
         </w:rPr>
       </w:pPr>
-      <w:bookmarkStart w:id="16" w:name="_Sequence_Diagram_:"/>
-      <w:bookmarkStart w:id="17" w:name="_Toc34005205"/>
-      <w:bookmarkEnd w:id="16"/>
+      <w:bookmarkStart w:id="15" w:name="_Sequence_Diagram_:"/>
+      <w:bookmarkStart w:id="16" w:name="_Toc34005205"/>
+      <w:bookmarkEnd w:id="15"/>
       <w:r>
         <w:rPr>
           <w:b/>
@@ -8361,7 +8279,7 @@
         <w:lastRenderedPageBreak/>
         <w:t>Sequence Diagram :</w:t>
       </w:r>
-      <w:bookmarkEnd w:id="17"/>
+      <w:bookmarkEnd w:id="16"/>
     </w:p>
     <w:p/>
     <w:p>
@@ -8425,10 +8343,10 @@
         </w:rPr>
         <w:lastRenderedPageBreak/>
         <w:drawing>
-          <wp:inline distT="0" distB="0" distL="0" distR="0" wp14:anchorId="1EDBE26D" wp14:editId="5E199EA7">
-            <wp:extent cx="6858000" cy="8161655"/>
-            <wp:effectExtent l="0" t="0" r="0" b="0"/>
-            <wp:docPr id="10" name="Picture 10"/>
+          <wp:inline distT="0" distB="0" distL="0" distR="0" wp14:anchorId="72A16B90" wp14:editId="6EDE41CE">
+            <wp:extent cx="6858000" cy="8162925"/>
+            <wp:effectExtent l="0" t="0" r="0" b="9525"/>
+            <wp:docPr id="4" name="Picture 4"/>
             <wp:cNvGraphicFramePr>
               <a:graphicFrameLocks xmlns:a="http://schemas.openxmlformats.org/drawingml/2006/main" noChangeAspect="1"/>
             </wp:cNvGraphicFramePr>
@@ -8448,7 +8366,7 @@
                   <pic:spPr>
                     <a:xfrm>
                       <a:off x="0" y="0"/>
-                      <a:ext cx="6858000" cy="8161655"/>
+                      <a:ext cx="6858000" cy="8162925"/>
                     </a:xfrm>
                     <a:prstGeom prst="rect">
                       <a:avLst/>
@@ -8460,6 +8378,8 @@
           </wp:inline>
         </w:drawing>
       </w:r>
+      <w:bookmarkStart w:id="17" w:name="_GoBack"/>
+      <w:bookmarkEnd w:id="17"/>
       <w:r>
         <w:rPr>
           <w:b/>
@@ -9203,21 +9123,12 @@
           <w:bCs/>
         </w:rPr>
       </w:pPr>
-      <w:proofErr w:type="spellStart"/>
       <w:r>
         <w:rPr>
           <w:b/>
           <w:bCs/>
         </w:rPr>
-        <w:t>Github</w:t>
-      </w:r>
-      <w:proofErr w:type="spellEnd"/>
-      <w:r>
-        <w:rPr>
-          <w:b/>
-          <w:bCs/>
-        </w:rPr>
-        <w:t xml:space="preserve"> link with FR documents, report and all diagrams</w:t>
+        <w:t>Github link with FR documents, report and all diagrams</w:t>
       </w:r>
     </w:p>
     <w:p>
@@ -14197,7 +14108,7 @@
 </file>
 
 <file path=customXml/itemProps1.xml><?xml version="1.0" encoding="utf-8"?>
-<ds:datastoreItem xmlns:ds="http://schemas.openxmlformats.org/officeDocument/2006/customXml" ds:itemID="{F06AB798-0FC3-49BE-810A-264AE21A2E69}">
+<ds:datastoreItem xmlns:ds="http://schemas.openxmlformats.org/officeDocument/2006/customXml" ds:itemID="{1BBAFF3C-E4CB-4436-BB79-9F097760B868}">
   <ds:schemaRefs>
     <ds:schemaRef ds:uri="http://schemas.openxmlformats.org/officeDocument/2006/bibliography"/>
   </ds:schemaRefs>

</xml_diff>